<commit_message>
Thêm nút chuyển đổi giao diện sáng tối
</commit_message>
<xml_diff>
--- a/Info.docx
+++ b/Info.docx
@@ -1712,7 +1712,7 @@
           <w:szCs w:val="28"/>
         </w:rPr>
         <w:pict>
-          <v:rect id="_x0000_i1026" style="width:0;height:1.5pt" o:hralign="center" o:hrstd="t" o:hr="t" fillcolor="#a0a0a0" stroked="f"/>
+          <v:rect id="_x0000_i1025" style="width:0;height:1.5pt" o:hralign="center" o:hrstd="t" o:hr="t" fillcolor="#a0a0a0" stroked="f"/>
         </w:pict>
       </w:r>
     </w:p>
@@ -1914,86 +1914,1124 @@
         </w:rPr>
         <w:t>PythonAnywhere</w:t>
       </w:r>
+      <w:r>
+        <w:rPr>
+          <w:rFonts w:ascii="Times New Roman" w:eastAsia="Times New Roman" w:hAnsi="Times New Roman" w:cs="Times New Roman"/>
+          <w:sz w:val="28"/>
+          <w:szCs w:val="28"/>
+        </w:rPr>
+        <w:t xml:space="preserve">, với các cài đặt bảo mật cho môi trường production </w:t>
+      </w:r>
+      <w:r>
+        <w:rPr>
+          <w:rFonts w:ascii="Times New Roman" w:eastAsia="Times New Roman" w:hAnsi="Times New Roman" w:cs="Times New Roman"/>
+          <w:sz w:val="28"/>
+          <w:szCs w:val="28"/>
+        </w:rPr>
+        <w:lastRenderedPageBreak/>
+        <w:t>(DEBUG=False, ALLOWED_HOSTS, SECRET_KEY được quản lý bằng biến môi trường).</w:t>
+      </w:r>
+    </w:p>
+    <w:p>
+      <w:pPr>
+        <w:spacing w:before="100" w:beforeAutospacing="1" w:after="100" w:afterAutospacing="1" w:line="240" w:lineRule="auto"/>
+        <w:jc w:val="both"/>
+        <w:outlineLvl w:val="2"/>
+        <w:rPr>
+          <w:rFonts w:ascii="Times New Roman" w:eastAsia="Times New Roman" w:hAnsi="Times New Roman" w:cs="Times New Roman"/>
+          <w:b/>
+          <w:bCs/>
+          <w:sz w:val="28"/>
+          <w:szCs w:val="28"/>
+        </w:rPr>
+      </w:pPr>
+      <w:r>
+        <w:rPr>
+          <w:rFonts w:ascii="Times New Roman" w:eastAsia="Times New Roman" w:hAnsi="Times New Roman" w:cs="Times New Roman"/>
+          <w:b/>
+          <w:bCs/>
+          <w:sz w:val="28"/>
+          <w:szCs w:val="28"/>
+        </w:rPr>
+        <w:t>III. Quy trình Làm việc</w:t>
+      </w:r>
+    </w:p>
+    <w:p>
+      <w:pPr>
+        <w:spacing w:before="100" w:beforeAutospacing="1" w:after="100" w:afterAutospacing="1" w:line="240" w:lineRule="auto"/>
+        <w:jc w:val="both"/>
+        <w:rPr>
+          <w:rFonts w:ascii="Times New Roman" w:eastAsia="Times New Roman" w:hAnsi="Times New Roman" w:cs="Times New Roman"/>
+          <w:sz w:val="28"/>
+          <w:szCs w:val="28"/>
+        </w:rPr>
+      </w:pPr>
+      <w:r>
+        <w:rPr>
+          <w:rFonts w:ascii="Times New Roman" w:eastAsia="Times New Roman" w:hAnsi="Times New Roman" w:cs="Times New Roman"/>
+          <w:sz w:val="28"/>
+          <w:szCs w:val="28"/>
+        </w:rPr>
+        <w:t xml:space="preserve">Dự án tuân thủ quy trình làm việc chuyên nghiệp: </w:t>
+      </w:r>
+      <w:r>
+        <w:rPr>
+          <w:rFonts w:ascii="Times New Roman" w:eastAsia="Times New Roman" w:hAnsi="Times New Roman" w:cs="Times New Roman"/>
+          <w:b/>
+          <w:bCs/>
+          <w:sz w:val="28"/>
+          <w:szCs w:val="28"/>
+        </w:rPr>
+        <w:t>Local (máy cá nhân) -&gt; Git/GitHub -&gt; PythonAnywhere (Production)</w:t>
+      </w:r>
+      <w:r>
+        <w:rPr>
+          <w:rFonts w:ascii="Times New Roman" w:eastAsia="Times New Roman" w:hAnsi="Times New Roman" w:cs="Times New Roman"/>
+          <w:sz w:val="28"/>
+          <w:szCs w:val="28"/>
+        </w:rPr>
+        <w:t xml:space="preserve"> Mọi thay đổi đều được thực hiện và kiểm thử ở local trước, sau đó được đẩy lên kho chứa GitHub, và cuối cùng được triển khai lên server bằng lệnh git pull.</w:t>
+      </w:r>
+      <w:r>
+        <w:rPr>
+          <w:rFonts w:ascii="Times New Roman" w:eastAsia="Times New Roman" w:hAnsi="Times New Roman" w:cs="Times New Roman"/>
+          <w:sz w:val="28"/>
+          <w:szCs w:val="28"/>
+        </w:rPr>
+        <w:br w:type="page"/>
+      </w:r>
+    </w:p>
+    <w:p>
+      <w:pPr>
+        <w:spacing w:before="100" w:beforeAutospacing="1" w:after="100" w:afterAutospacing="1" w:line="240" w:lineRule="auto"/>
+        <w:outlineLvl w:val="3"/>
+        <w:rPr>
+          <w:rFonts w:ascii="Times New Roman" w:eastAsia="Times New Roman" w:hAnsi="Times New Roman" w:cs="Times New Roman"/>
+          <w:b/>
+          <w:bCs/>
+          <w:sz w:val="24"/>
+          <w:szCs w:val="24"/>
+        </w:rPr>
+      </w:pPr>
+      <w:r>
+        <w:rPr>
+          <w:rFonts w:ascii="Times New Roman" w:eastAsia="Times New Roman" w:hAnsi="Times New Roman" w:cs="Times New Roman"/>
+          <w:b/>
+          <w:bCs/>
+          <w:sz w:val="24"/>
+          <w:szCs w:val="24"/>
+        </w:rPr>
+        <w:lastRenderedPageBreak/>
+        <w:t>A. Cải thiện Bố cục và Luồng làm việc</w:t>
+      </w:r>
+    </w:p>
+    <w:p>
+      <w:pPr>
+        <w:numPr>
+          <w:ilvl w:val="0"/>
+          <w:numId w:val="10"/>
+        </w:numPr>
+        <w:spacing w:before="100" w:beforeAutospacing="1" w:after="100" w:afterAutospacing="1" w:line="240" w:lineRule="auto"/>
+        <w:rPr>
+          <w:rFonts w:ascii="Times New Roman" w:eastAsia="Times New Roman" w:hAnsi="Times New Roman" w:cs="Times New Roman"/>
+          <w:sz w:val="24"/>
+          <w:szCs w:val="24"/>
+        </w:rPr>
+      </w:pPr>
+      <w:r>
+        <w:rPr>
+          <w:rFonts w:ascii="Times New Roman" w:eastAsia="Times New Roman" w:hAnsi="Times New Roman" w:cs="Times New Roman"/>
+          <w:b/>
+          <w:bCs/>
+          <w:sz w:val="24"/>
+          <w:szCs w:val="24"/>
+        </w:rPr>
+        <w:t>Thiết kế lại Trang Bảng điều khiển (Dashboard Redesign):</w:t>
+      </w:r>
+    </w:p>
+    <w:p>
+      <w:pPr>
+        <w:numPr>
+          <w:ilvl w:val="1"/>
+          <w:numId w:val="10"/>
+        </w:numPr>
+        <w:spacing w:before="100" w:beforeAutospacing="1" w:after="100" w:afterAutospacing="1" w:line="240" w:lineRule="auto"/>
+        <w:rPr>
+          <w:rFonts w:ascii="Times New Roman" w:eastAsia="Times New Roman" w:hAnsi="Times New Roman" w:cs="Times New Roman"/>
+          <w:sz w:val="24"/>
+          <w:szCs w:val="24"/>
+        </w:rPr>
+      </w:pPr>
+      <w:r>
+        <w:rPr>
+          <w:rFonts w:ascii="Times New Roman" w:eastAsia="Times New Roman" w:hAnsi="Times New Roman" w:cs="Times New Roman"/>
+          <w:b/>
+          <w:bCs/>
+          <w:sz w:val="24"/>
+          <w:szCs w:val="24"/>
+        </w:rPr>
+        <w:t>Hiện tại:</w:t>
+      </w:r>
+      <w:r>
+        <w:rPr>
+          <w:rFonts w:ascii="Times New Roman" w:eastAsia="Times New Roman" w:hAnsi="Times New Roman" w:cs="Times New Roman"/>
+          <w:sz w:val="24"/>
+          <w:szCs w:val="24"/>
+        </w:rPr>
+        <w:t xml:space="preserve"> Trang Dashboard khá đơn giản, chỉ hiển thị 4 con số thống kê.</w:t>
+      </w:r>
+    </w:p>
+    <w:p>
+      <w:pPr>
+        <w:numPr>
+          <w:ilvl w:val="1"/>
+          <w:numId w:val="10"/>
+        </w:numPr>
+        <w:spacing w:before="100" w:beforeAutospacing="1" w:after="100" w:afterAutospacing="1" w:line="240" w:lineRule="auto"/>
+        <w:rPr>
+          <w:rFonts w:ascii="Times New Roman" w:eastAsia="Times New Roman" w:hAnsi="Times New Roman" w:cs="Times New Roman"/>
+          <w:sz w:val="24"/>
+          <w:szCs w:val="24"/>
+        </w:rPr>
+      </w:pPr>
+      <w:r>
+        <w:rPr>
+          <w:rFonts w:ascii="Times New Roman" w:eastAsia="Times New Roman" w:hAnsi="Times New Roman" w:cs="Times New Roman"/>
+          <w:b/>
+          <w:bCs/>
+          <w:sz w:val="24"/>
+          <w:szCs w:val="24"/>
+        </w:rPr>
+        <w:t>Ý tưởng:</w:t>
+      </w:r>
+      <w:r>
+        <w:rPr>
+          <w:rFonts w:ascii="Times New Roman" w:eastAsia="Times New Roman" w:hAnsi="Times New Roman" w:cs="Times New Roman"/>
+          <w:sz w:val="24"/>
+          <w:szCs w:val="24"/>
+        </w:rPr>
+        <w:t xml:space="preserve"> Biến nó thành một "trung tâm điều khiển" thực sự. Chúng ta có thể thêm các mục như: </w:t>
+      </w:r>
+    </w:p>
+    <w:p>
+      <w:pPr>
+        <w:numPr>
+          <w:ilvl w:val="2"/>
+          <w:numId w:val="10"/>
+        </w:numPr>
+        <w:spacing w:before="100" w:beforeAutospacing="1" w:after="100" w:afterAutospacing="1" w:line="240" w:lineRule="auto"/>
+        <w:rPr>
+          <w:rFonts w:ascii="Times New Roman" w:eastAsia="Times New Roman" w:hAnsi="Times New Roman" w:cs="Times New Roman"/>
+          <w:sz w:val="24"/>
+          <w:szCs w:val="24"/>
+        </w:rPr>
+      </w:pPr>
+      <w:r>
+        <w:rPr>
+          <w:rFonts w:ascii="Times New Roman" w:eastAsia="Times New Roman" w:hAnsi="Times New Roman" w:cs="Times New Roman"/>
+          <w:sz w:val="24"/>
+          <w:szCs w:val="24"/>
+        </w:rPr>
+        <w:t>Một danh sách "Các bài thi đã làm gần đây".</w:t>
+      </w:r>
+    </w:p>
+    <w:p>
+      <w:pPr>
+        <w:numPr>
+          <w:ilvl w:val="2"/>
+          <w:numId w:val="10"/>
+        </w:numPr>
+        <w:spacing w:before="100" w:beforeAutospacing="1" w:after="100" w:afterAutospacing="1" w:line="240" w:lineRule="auto"/>
+        <w:rPr>
+          <w:rFonts w:ascii="Times New Roman" w:eastAsia="Times New Roman" w:hAnsi="Times New Roman" w:cs="Times New Roman"/>
+          <w:sz w:val="24"/>
+          <w:szCs w:val="24"/>
+        </w:rPr>
+      </w:pPr>
+      <w:r>
+        <w:rPr>
+          <w:rFonts w:ascii="Times New Roman" w:eastAsia="Times New Roman" w:hAnsi="Times New Roman" w:cs="Times New Roman"/>
+          <w:sz w:val="24"/>
+          <w:szCs w:val="24"/>
+        </w:rPr>
+        <w:t>Một danh sách "Các đề thi của bạn được làm nhiều nhất" (dành cho Creators).</w:t>
+      </w:r>
+    </w:p>
+    <w:p>
+      <w:pPr>
+        <w:numPr>
+          <w:ilvl w:val="2"/>
+          <w:numId w:val="10"/>
+        </w:numPr>
+        <w:spacing w:before="100" w:beforeAutospacing="1" w:after="100" w:afterAutospacing="1" w:line="240" w:lineRule="auto"/>
+        <w:rPr>
+          <w:rFonts w:ascii="Times New Roman" w:eastAsia="Times New Roman" w:hAnsi="Times New Roman" w:cs="Times New Roman"/>
+          <w:sz w:val="24"/>
+          <w:szCs w:val="24"/>
+        </w:rPr>
+      </w:pPr>
+      <w:r>
+        <w:rPr>
+          <w:rFonts w:ascii="Times New Roman" w:eastAsia="Times New Roman" w:hAnsi="Times New Roman" w:cs="Times New Roman"/>
+          <w:sz w:val="24"/>
+          <w:szCs w:val="24"/>
+        </w:rPr>
+        <w:t>Một form nhỏ để nhập mã tham gia thi ngay tại dashboard.</w:t>
+      </w:r>
+    </w:p>
+    <w:p>
+      <w:pPr>
+        <w:numPr>
+          <w:ilvl w:val="1"/>
+          <w:numId w:val="10"/>
+        </w:numPr>
+        <w:spacing w:before="100" w:beforeAutospacing="1" w:after="100" w:afterAutospacing="1" w:line="240" w:lineRule="auto"/>
+        <w:rPr>
+          <w:rFonts w:ascii="Times New Roman" w:eastAsia="Times New Roman" w:hAnsi="Times New Roman" w:cs="Times New Roman"/>
+          <w:sz w:val="24"/>
+          <w:szCs w:val="24"/>
+        </w:rPr>
+      </w:pPr>
+      <w:r>
+        <w:rPr>
+          <w:rFonts w:ascii="Times New Roman" w:eastAsia="Times New Roman" w:hAnsi="Times New Roman" w:cs="Times New Roman"/>
+          <w:b/>
+          <w:bCs/>
+          <w:sz w:val="24"/>
+          <w:szCs w:val="24"/>
+        </w:rPr>
+        <w:t>Lợi ích:</w:t>
+      </w:r>
+      <w:r>
+        <w:rPr>
+          <w:rFonts w:ascii="Times New Roman" w:eastAsia="Times New Roman" w:hAnsi="Times New Roman" w:cs="Times New Roman"/>
+          <w:sz w:val="24"/>
+          <w:szCs w:val="24"/>
+        </w:rPr>
+        <w:t xml:space="preserve"> Làm cho Dashboard trở nên hữu ích và có giá trị hơn, là điểm khởi đầu tốt hơn cho người dùng mỗi khi họ đăng nhập.</w:t>
+      </w:r>
+    </w:p>
+    <w:p>
+      <w:pPr>
+        <w:numPr>
+          <w:ilvl w:val="0"/>
+          <w:numId w:val="10"/>
+        </w:numPr>
+        <w:spacing w:before="100" w:beforeAutospacing="1" w:after="100" w:afterAutospacing="1" w:line="240" w:lineRule="auto"/>
+        <w:rPr>
+          <w:rFonts w:ascii="Times New Roman" w:eastAsia="Times New Roman" w:hAnsi="Times New Roman" w:cs="Times New Roman"/>
+          <w:sz w:val="24"/>
+          <w:szCs w:val="24"/>
+        </w:rPr>
+      </w:pPr>
+      <w:r>
+        <w:rPr>
+          <w:rFonts w:ascii="Times New Roman" w:eastAsia="Times New Roman" w:hAnsi="Times New Roman" w:cs="Times New Roman"/>
+          <w:b/>
+          <w:bCs/>
+          <w:sz w:val="24"/>
+          <w:szCs w:val="24"/>
+        </w:rPr>
+        <w:t>Cải thiện "Trạng thái rỗng" (Better Empty States):</w:t>
+      </w:r>
+    </w:p>
+    <w:p>
+      <w:pPr>
+        <w:numPr>
+          <w:ilvl w:val="1"/>
+          <w:numId w:val="10"/>
+        </w:numPr>
+        <w:spacing w:before="100" w:beforeAutospacing="1" w:after="100" w:afterAutospacing="1" w:line="240" w:lineRule="auto"/>
+        <w:rPr>
+          <w:rFonts w:ascii="Times New Roman" w:eastAsia="Times New Roman" w:hAnsi="Times New Roman" w:cs="Times New Roman"/>
+          <w:sz w:val="24"/>
+          <w:szCs w:val="24"/>
+        </w:rPr>
+      </w:pPr>
+      <w:r>
+        <w:rPr>
+          <w:rFonts w:ascii="Times New Roman" w:eastAsia="Times New Roman" w:hAnsi="Times New Roman" w:cs="Times New Roman"/>
+          <w:b/>
+          <w:bCs/>
+          <w:sz w:val="24"/>
+          <w:szCs w:val="24"/>
+        </w:rPr>
+        <w:t>Hiện tại:</w:t>
+      </w:r>
+      <w:r>
+        <w:rPr>
+          <w:rFonts w:ascii="Times New Roman" w:eastAsia="Times New Roman" w:hAnsi="Times New Roman" w:cs="Times New Roman"/>
+          <w:sz w:val="24"/>
+          <w:szCs w:val="24"/>
+        </w:rPr>
+        <w:t xml:space="preserve"> Khi người dùng mới đăng ký, các trang danh sách (Quản lý nội dung, Lịch sử,...) chỉ hiển thị một dòng chữ thông báo trống.</w:t>
+      </w:r>
+    </w:p>
+    <w:p>
+      <w:pPr>
+        <w:numPr>
+          <w:ilvl w:val="1"/>
+          <w:numId w:val="10"/>
+        </w:numPr>
+        <w:spacing w:before="100" w:beforeAutospacing="1" w:after="100" w:afterAutospacing="1" w:line="240" w:lineRule="auto"/>
+        <w:rPr>
+          <w:rFonts w:ascii="Times New Roman" w:eastAsia="Times New Roman" w:hAnsi="Times New Roman" w:cs="Times New Roman"/>
+          <w:sz w:val="24"/>
+          <w:szCs w:val="24"/>
+        </w:rPr>
+      </w:pPr>
+      <w:r>
+        <w:rPr>
+          <w:rFonts w:ascii="Times New Roman" w:eastAsia="Times New Roman" w:hAnsi="Times New Roman" w:cs="Times New Roman"/>
+          <w:b/>
+          <w:bCs/>
+          <w:sz w:val="24"/>
+          <w:szCs w:val="24"/>
+        </w:rPr>
+        <w:t>Ý tưởng:</w:t>
+      </w:r>
+      <w:r>
+        <w:rPr>
+          <w:rFonts w:ascii="Times New Roman" w:eastAsia="Times New Roman" w:hAnsi="Times New Roman" w:cs="Times New Roman"/>
+          <w:sz w:val="24"/>
+          <w:szCs w:val="24"/>
+        </w:rPr>
+        <w:t xml:space="preserve"> Thay thế các dòng chữ đơn điệu bằng các khối (panel) được thiết kế đẹp mắt, có icon minh họa và một nút kêu gọi hành động (Call-to-Action) rõ ràng. Ví dụ: </w:t>
+      </w:r>
+      <w:r>
+        <w:rPr>
+          <w:rFonts w:ascii="Times New Roman" w:eastAsia="Times New Roman" w:hAnsi="Times New Roman" w:cs="Times New Roman"/>
+          <w:i/>
+          <w:iCs/>
+          <w:sz w:val="24"/>
+          <w:szCs w:val="24"/>
+        </w:rPr>
+        <w:t>"Chào mừng! Bạn chưa có chủ đề nào cả. Hãy [Tạo Nhóm chủ đề đầu tiên]!"</w:t>
+      </w:r>
+    </w:p>
+    <w:p>
+      <w:pPr>
+        <w:numPr>
+          <w:ilvl w:val="1"/>
+          <w:numId w:val="10"/>
+        </w:numPr>
+        <w:spacing w:before="100" w:beforeAutospacing="1" w:after="100" w:afterAutospacing="1" w:line="240" w:lineRule="auto"/>
+        <w:rPr>
+          <w:rFonts w:ascii="Times New Roman" w:eastAsia="Times New Roman" w:hAnsi="Times New Roman" w:cs="Times New Roman"/>
+          <w:sz w:val="24"/>
+          <w:szCs w:val="24"/>
+        </w:rPr>
+      </w:pPr>
+      <w:r>
+        <w:rPr>
+          <w:rFonts w:ascii="Times New Roman" w:eastAsia="Times New Roman" w:hAnsi="Times New Roman" w:cs="Times New Roman"/>
+          <w:b/>
+          <w:bCs/>
+          <w:sz w:val="24"/>
+          <w:szCs w:val="24"/>
+        </w:rPr>
+        <w:t>Lợi ích:</w:t>
+      </w:r>
+      <w:r>
+        <w:rPr>
+          <w:rFonts w:ascii="Times New Roman" w:eastAsia="Times New Roman" w:hAnsi="Times New Roman" w:cs="Times New Roman"/>
+          <w:sz w:val="24"/>
+          <w:szCs w:val="24"/>
+        </w:rPr>
+        <w:t xml:space="preserve"> Hướng dẫn và khuyến khích người dùng mới tương tác với ứng dụng, làm cho ứng dụng có cảm giác hoàn thiện và thân thiện hơn.</w:t>
+      </w:r>
+    </w:p>
+    <w:p>
+      <w:pPr>
+        <w:numPr>
+          <w:ilvl w:val="0"/>
+          <w:numId w:val="10"/>
+        </w:numPr>
+        <w:spacing w:before="100" w:beforeAutospacing="1" w:after="100" w:afterAutospacing="1" w:line="240" w:lineRule="auto"/>
+        <w:rPr>
+          <w:rFonts w:ascii="Times New Roman" w:eastAsia="Times New Roman" w:hAnsi="Times New Roman" w:cs="Times New Roman"/>
+          <w:sz w:val="24"/>
+          <w:szCs w:val="24"/>
+        </w:rPr>
+      </w:pPr>
+      <w:r>
+        <w:rPr>
+          <w:rFonts w:ascii="Times New Roman" w:eastAsia="Times New Roman" w:hAnsi="Times New Roman" w:cs="Times New Roman"/>
+          <w:b/>
+          <w:bCs/>
+          <w:sz w:val="24"/>
+          <w:szCs w:val="24"/>
+        </w:rPr>
+        <w:t>Bố cục 2 cột cho Trang Tìm kiếm:</w:t>
+      </w:r>
+    </w:p>
+    <w:p>
+      <w:pPr>
+        <w:numPr>
+          <w:ilvl w:val="1"/>
+          <w:numId w:val="10"/>
+        </w:numPr>
+        <w:spacing w:before="100" w:beforeAutospacing="1" w:after="100" w:afterAutospacing="1" w:line="240" w:lineRule="auto"/>
+        <w:rPr>
+          <w:rFonts w:ascii="Times New Roman" w:eastAsia="Times New Roman" w:hAnsi="Times New Roman" w:cs="Times New Roman"/>
+          <w:sz w:val="24"/>
+          <w:szCs w:val="24"/>
+        </w:rPr>
+      </w:pPr>
+      <w:r>
+        <w:rPr>
+          <w:rFonts w:ascii="Times New Roman" w:eastAsia="Times New Roman" w:hAnsi="Times New Roman" w:cs="Times New Roman"/>
+          <w:b/>
+          <w:bCs/>
+          <w:sz w:val="24"/>
+          <w:szCs w:val="24"/>
+        </w:rPr>
+        <w:t>Hiện tại:</w:t>
+      </w:r>
+      <w:r>
+        <w:rPr>
+          <w:rFonts w:ascii="Times New Roman" w:eastAsia="Times New Roman" w:hAnsi="Times New Roman" w:cs="Times New Roman"/>
+          <w:sz w:val="24"/>
+          <w:szCs w:val="24"/>
+        </w:rPr>
+        <w:t xml:space="preserve"> Trang tìm kiếm câu hỏi (</w:t>
+      </w:r>
+      <w:r>
+        <w:rPr>
+          <w:rFonts w:ascii="Courier New" w:eastAsia="Times New Roman" w:hAnsi="Courier New" w:cs="Courier New"/>
+          <w:sz w:val="20"/>
+          <w:szCs w:val="20"/>
+        </w:rPr>
+        <w:t>question_search.html</w:t>
+      </w:r>
+      <w:r>
+        <w:rPr>
+          <w:rFonts w:ascii="Times New Roman" w:eastAsia="Times New Roman" w:hAnsi="Times New Roman" w:cs="Times New Roman"/>
+          <w:sz w:val="24"/>
+          <w:szCs w:val="24"/>
+        </w:rPr>
+        <w:t>) có bộ lọc ở trên và kết quả ở dưới, gây lãng phí không gian hai bên.</w:t>
+      </w:r>
+    </w:p>
+    <w:p>
+      <w:pPr>
+        <w:numPr>
+          <w:ilvl w:val="1"/>
+          <w:numId w:val="10"/>
+        </w:numPr>
+        <w:spacing w:before="100" w:beforeAutospacing="1" w:after="100" w:afterAutospacing="1" w:line="240" w:lineRule="auto"/>
+        <w:rPr>
+          <w:rFonts w:ascii="Times New Roman" w:eastAsia="Times New Roman" w:hAnsi="Times New Roman" w:cs="Times New Roman"/>
+          <w:sz w:val="24"/>
+          <w:szCs w:val="24"/>
+        </w:rPr>
+      </w:pPr>
+      <w:r>
+        <w:rPr>
+          <w:rFonts w:ascii="Times New Roman" w:eastAsia="Times New Roman" w:hAnsi="Times New Roman" w:cs="Times New Roman"/>
+          <w:b/>
+          <w:bCs/>
+          <w:sz w:val="24"/>
+          <w:szCs w:val="24"/>
+        </w:rPr>
+        <w:t>Ý tưởng:</w:t>
+      </w:r>
+      <w:r>
+        <w:rPr>
+          <w:rFonts w:ascii="Times New Roman" w:eastAsia="Times New Roman" w:hAnsi="Times New Roman" w:cs="Times New Roman"/>
+          <w:sz w:val="24"/>
+          <w:szCs w:val="24"/>
+        </w:rPr>
+        <w:t xml:space="preserve"> Chuyển bộ lọc tìm kiếm sang một cột sidebar bên trái. Kết quả tìm kiếm sẽ hiển thị ở cột lớn bên phải. Sidebar này có thể ẩn/hiện trên các thiết bị di động.</w:t>
+      </w:r>
+    </w:p>
+    <w:p>
+      <w:pPr>
+        <w:numPr>
+          <w:ilvl w:val="1"/>
+          <w:numId w:val="10"/>
+        </w:numPr>
+        <w:spacing w:before="100" w:beforeAutospacing="1" w:after="100" w:afterAutospacing="1" w:line="240" w:lineRule="auto"/>
+        <w:rPr>
+          <w:rFonts w:ascii="Times New Roman" w:eastAsia="Times New Roman" w:hAnsi="Times New Roman" w:cs="Times New Roman"/>
+          <w:sz w:val="24"/>
+          <w:szCs w:val="24"/>
+        </w:rPr>
+      </w:pPr>
+      <w:r>
+        <w:rPr>
+          <w:rFonts w:ascii="Times New Roman" w:eastAsia="Times New Roman" w:hAnsi="Times New Roman" w:cs="Times New Roman"/>
+          <w:b/>
+          <w:bCs/>
+          <w:sz w:val="24"/>
+          <w:szCs w:val="24"/>
+        </w:rPr>
+        <w:t>Lợi ích:</w:t>
+      </w:r>
+      <w:r>
+        <w:rPr>
+          <w:rFonts w:ascii="Times New Roman" w:eastAsia="Times New Roman" w:hAnsi="Times New Roman" w:cs="Times New Roman"/>
+          <w:sz w:val="24"/>
+          <w:szCs w:val="24"/>
+        </w:rPr>
+        <w:t xml:space="preserve"> Tận dụng không gian màn hình tốt hơn, là một bố cục rất quen thuộc và hiệu quả cho các trang có chức năng lọc/tìm kiếm.</w:t>
+      </w:r>
+    </w:p>
+    <w:p>
+      <w:pPr>
+        <w:spacing w:before="100" w:beforeAutospacing="1" w:after="100" w:afterAutospacing="1" w:line="240" w:lineRule="auto"/>
+        <w:outlineLvl w:val="3"/>
+        <w:rPr>
+          <w:rFonts w:ascii="Times New Roman" w:eastAsia="Times New Roman" w:hAnsi="Times New Roman" w:cs="Times New Roman"/>
+          <w:b/>
+          <w:bCs/>
+          <w:sz w:val="24"/>
+          <w:szCs w:val="24"/>
+        </w:rPr>
+      </w:pPr>
+      <w:r>
+        <w:rPr>
+          <w:rFonts w:ascii="Times New Roman" w:eastAsia="Times New Roman" w:hAnsi="Times New Roman" w:cs="Times New Roman"/>
+          <w:b/>
+          <w:bCs/>
+          <w:sz w:val="24"/>
+          <w:szCs w:val="24"/>
+        </w:rPr>
+        <w:t>B. Tăng cường Tương tác và Phản hồi</w:t>
+      </w:r>
+    </w:p>
+    <w:p>
+      <w:pPr>
+        <w:numPr>
+          <w:ilvl w:val="0"/>
+          <w:numId w:val="11"/>
+        </w:numPr>
+        <w:spacing w:before="100" w:beforeAutospacing="1" w:after="100" w:afterAutospacing="1" w:line="240" w:lineRule="auto"/>
+        <w:rPr>
+          <w:rFonts w:ascii="Times New Roman" w:eastAsia="Times New Roman" w:hAnsi="Times New Roman" w:cs="Times New Roman"/>
+          <w:sz w:val="24"/>
+          <w:szCs w:val="24"/>
+        </w:rPr>
+      </w:pPr>
+      <w:r>
+        <w:rPr>
+          <w:rFonts w:ascii="Times New Roman" w:eastAsia="Times New Roman" w:hAnsi="Times New Roman" w:cs="Times New Roman"/>
+          <w:b/>
+          <w:bCs/>
+          <w:sz w:val="24"/>
+          <w:szCs w:val="24"/>
+        </w:rPr>
+        <w:t>Cảnh báo chống mất dữ liệu khi rời trang (Confirm on Unload):</w:t>
+      </w:r>
+    </w:p>
+    <w:p>
+      <w:pPr>
+        <w:numPr>
+          <w:ilvl w:val="1"/>
+          <w:numId w:val="11"/>
+        </w:numPr>
+        <w:spacing w:before="100" w:beforeAutospacing="1" w:after="100" w:afterAutospacing="1" w:line="240" w:lineRule="auto"/>
+        <w:rPr>
+          <w:rFonts w:ascii="Times New Roman" w:eastAsia="Times New Roman" w:hAnsi="Times New Roman" w:cs="Times New Roman"/>
+          <w:sz w:val="24"/>
+          <w:szCs w:val="24"/>
+        </w:rPr>
+      </w:pPr>
+      <w:r>
+        <w:rPr>
+          <w:rFonts w:ascii="Times New Roman" w:eastAsia="Times New Roman" w:hAnsi="Times New Roman" w:cs="Times New Roman"/>
+          <w:b/>
+          <w:bCs/>
+          <w:sz w:val="24"/>
+          <w:szCs w:val="24"/>
+        </w:rPr>
+        <w:t>Hiện tại:</w:t>
+      </w:r>
+      <w:r>
+        <w:rPr>
+          <w:rFonts w:ascii="Times New Roman" w:eastAsia="Times New Roman" w:hAnsi="Times New Roman" w:cs="Times New Roman"/>
+          <w:sz w:val="24"/>
+          <w:szCs w:val="24"/>
+        </w:rPr>
+        <w:t xml:space="preserve"> Người dùng đang điền một form dài (như tạo câu hỏi) có thể vô tình đóng tab và mất hết dữ liệu đã nhập.</w:t>
+      </w:r>
+    </w:p>
+    <w:p>
+      <w:pPr>
+        <w:numPr>
+          <w:ilvl w:val="1"/>
+          <w:numId w:val="11"/>
+        </w:numPr>
+        <w:spacing w:before="100" w:beforeAutospacing="1" w:after="100" w:afterAutospacing="1" w:line="240" w:lineRule="auto"/>
+        <w:rPr>
+          <w:rFonts w:ascii="Times New Roman" w:eastAsia="Times New Roman" w:hAnsi="Times New Roman" w:cs="Times New Roman"/>
+          <w:sz w:val="24"/>
+          <w:szCs w:val="24"/>
+        </w:rPr>
+      </w:pPr>
+      <w:r>
+        <w:rPr>
+          <w:rFonts w:ascii="Times New Roman" w:eastAsia="Times New Roman" w:hAnsi="Times New Roman" w:cs="Times New Roman"/>
+          <w:b/>
+          <w:bCs/>
+          <w:sz w:val="24"/>
+          <w:szCs w:val="24"/>
+        </w:rPr>
+        <w:t>Ý tưởng:</w:t>
+      </w:r>
+      <w:r>
+        <w:rPr>
+          <w:rFonts w:ascii="Times New Roman" w:eastAsia="Times New Roman" w:hAnsi="Times New Roman" w:cs="Times New Roman"/>
+          <w:sz w:val="24"/>
+          <w:szCs w:val="24"/>
+        </w:rPr>
+        <w:t xml:space="preserve"> Dùng JavaScript để phát hiện nếu form đã bị thay đổi. Nếu người dùng cố gắng rời đi, trình duyệt sẽ hiện một hộp thoại xác nhận: "Các thay đổi bạn đã thực hiện có thể không được lưu. Bạn có chắc muốn rời đi?"</w:t>
+      </w:r>
+    </w:p>
+    <w:p>
+      <w:pPr>
+        <w:numPr>
+          <w:ilvl w:val="1"/>
+          <w:numId w:val="11"/>
+        </w:numPr>
+        <w:spacing w:before="100" w:beforeAutospacing="1" w:after="100" w:afterAutospacing="1" w:line="240" w:lineRule="auto"/>
+        <w:rPr>
+          <w:rFonts w:ascii="Times New Roman" w:eastAsia="Times New Roman" w:hAnsi="Times New Roman" w:cs="Times New Roman"/>
+          <w:sz w:val="24"/>
+          <w:szCs w:val="24"/>
+        </w:rPr>
+      </w:pPr>
+      <w:r>
+        <w:rPr>
+          <w:rFonts w:ascii="Times New Roman" w:eastAsia="Times New Roman" w:hAnsi="Times New Roman" w:cs="Times New Roman"/>
+          <w:b/>
+          <w:bCs/>
+          <w:sz w:val="24"/>
+          <w:szCs w:val="24"/>
+        </w:rPr>
+        <w:t>Lợi ích:</w:t>
+      </w:r>
+      <w:r>
+        <w:rPr>
+          <w:rFonts w:ascii="Times New Roman" w:eastAsia="Times New Roman" w:hAnsi="Times New Roman" w:cs="Times New Roman"/>
+          <w:sz w:val="24"/>
+          <w:szCs w:val="24"/>
+        </w:rPr>
+        <w:t xml:space="preserve"> Một tính năng rất chuyên nghiệp, bảo vệ công sức của người dùng và giảm thiểu sự thất vọng.</w:t>
+      </w:r>
+    </w:p>
+    <w:p>
+      <w:pPr>
+        <w:numPr>
+          <w:ilvl w:val="0"/>
+          <w:numId w:val="11"/>
+        </w:numPr>
+        <w:spacing w:before="100" w:beforeAutospacing="1" w:after="100" w:afterAutospacing="1" w:line="240" w:lineRule="auto"/>
+        <w:rPr>
+          <w:rFonts w:ascii="Times New Roman" w:eastAsia="Times New Roman" w:hAnsi="Times New Roman" w:cs="Times New Roman"/>
+          <w:sz w:val="24"/>
+          <w:szCs w:val="24"/>
+        </w:rPr>
+      </w:pPr>
+      <w:r>
+        <w:rPr>
+          <w:rFonts w:ascii="Times New Roman" w:eastAsia="Times New Roman" w:hAnsi="Times New Roman" w:cs="Times New Roman"/>
+          <w:b/>
+          <w:bCs/>
+          <w:sz w:val="24"/>
+          <w:szCs w:val="24"/>
+        </w:rPr>
+        <w:t>Hệ thống thông báo "Toast":</w:t>
+      </w:r>
+    </w:p>
+    <w:p>
+      <w:pPr>
+        <w:numPr>
+          <w:ilvl w:val="1"/>
+          <w:numId w:val="11"/>
+        </w:numPr>
+        <w:spacing w:before="100" w:beforeAutospacing="1" w:after="100" w:afterAutospacing="1" w:line="240" w:lineRule="auto"/>
+        <w:rPr>
+          <w:rFonts w:ascii="Times New Roman" w:eastAsia="Times New Roman" w:hAnsi="Times New Roman" w:cs="Times New Roman"/>
+          <w:sz w:val="24"/>
+          <w:szCs w:val="24"/>
+        </w:rPr>
+      </w:pPr>
+      <w:r>
+        <w:rPr>
+          <w:rFonts w:ascii="Times New Roman" w:eastAsia="Times New Roman" w:hAnsi="Times New Roman" w:cs="Times New Roman"/>
+          <w:b/>
+          <w:bCs/>
+          <w:sz w:val="24"/>
+          <w:szCs w:val="24"/>
+        </w:rPr>
+        <w:t>Hiện tại:</w:t>
+      </w:r>
+      <w:r>
+        <w:rPr>
+          <w:rFonts w:ascii="Times New Roman" w:eastAsia="Times New Roman" w:hAnsi="Times New Roman" w:cs="Times New Roman"/>
+          <w:sz w:val="24"/>
+          <w:szCs w:val="24"/>
+        </w:rPr>
+        <w:t xml:space="preserve"> Các thông báo (ví dụ: tham gia đề thi thành công) đang dùng chung hệ thống Message của Django, hiển thị ở đầu trang và làm xô lệch bố cục.</w:t>
+      </w:r>
+    </w:p>
+    <w:p>
+      <w:pPr>
+        <w:numPr>
+          <w:ilvl w:val="1"/>
+          <w:numId w:val="11"/>
+        </w:numPr>
+        <w:spacing w:before="100" w:beforeAutospacing="1" w:after="100" w:afterAutospacing="1" w:line="240" w:lineRule="auto"/>
+        <w:rPr>
+          <w:rFonts w:ascii="Times New Roman" w:eastAsia="Times New Roman" w:hAnsi="Times New Roman" w:cs="Times New Roman"/>
+          <w:sz w:val="24"/>
+          <w:szCs w:val="24"/>
+        </w:rPr>
+      </w:pPr>
+      <w:r>
+        <w:rPr>
+          <w:rFonts w:ascii="Times New Roman" w:eastAsia="Times New Roman" w:hAnsi="Times New Roman" w:cs="Times New Roman"/>
+          <w:b/>
+          <w:bCs/>
+          <w:sz w:val="24"/>
+          <w:szCs w:val="24"/>
+        </w:rPr>
+        <w:t>Ý tưởng:</w:t>
+      </w:r>
+      <w:r>
+        <w:rPr>
+          <w:rFonts w:ascii="Times New Roman" w:eastAsia="Times New Roman" w:hAnsi="Times New Roman" w:cs="Times New Roman"/>
+          <w:sz w:val="24"/>
+          <w:szCs w:val="24"/>
+        </w:rPr>
+        <w:t xml:space="preserve"> Xây dựng một hệ thống thông báo "Toast" nhất quán. Các thông báo ngắn như "Đã sao chép mã!", "Xóa thành công!" sẽ xuất hiện ở góc trên bên phải màn hình và tự biến mất.</w:t>
+      </w:r>
+    </w:p>
+    <w:p>
+      <w:pPr>
+        <w:numPr>
+          <w:ilvl w:val="1"/>
+          <w:numId w:val="11"/>
+        </w:numPr>
+        <w:spacing w:before="100" w:beforeAutospacing="1" w:after="100" w:afterAutospacing="1" w:line="240" w:lineRule="auto"/>
+        <w:rPr>
+          <w:rFonts w:ascii="Times New Roman" w:eastAsia="Times New Roman" w:hAnsi="Times New Roman" w:cs="Times New Roman"/>
+          <w:sz w:val="24"/>
+          <w:szCs w:val="24"/>
+        </w:rPr>
+      </w:pPr>
+      <w:r>
+        <w:rPr>
+          <w:rFonts w:ascii="Times New Roman" w:eastAsia="Times New Roman" w:hAnsi="Times New Roman" w:cs="Times New Roman"/>
+          <w:b/>
+          <w:bCs/>
+          <w:sz w:val="24"/>
+          <w:szCs w:val="24"/>
+        </w:rPr>
+        <w:lastRenderedPageBreak/>
+        <w:t>Lợi ích:</w:t>
+      </w:r>
+      <w:r>
+        <w:rPr>
+          <w:rFonts w:ascii="Times New Roman" w:eastAsia="Times New Roman" w:hAnsi="Times New Roman" w:cs="Times New Roman"/>
+          <w:sz w:val="24"/>
+          <w:szCs w:val="24"/>
+        </w:rPr>
+        <w:t xml:space="preserve"> Cung cấp phản hồi tinh tế, hiện đại và không làm gián đoạn luồng làm việc của người dùng.</w:t>
+      </w:r>
+    </w:p>
+    <w:p>
+      <w:pPr>
+        <w:spacing w:before="100" w:beforeAutospacing="1" w:after="100" w:afterAutospacing="1" w:line="240" w:lineRule="auto"/>
+        <w:outlineLvl w:val="3"/>
+        <w:rPr>
+          <w:rFonts w:ascii="Times New Roman" w:eastAsia="Times New Roman" w:hAnsi="Times New Roman" w:cs="Times New Roman"/>
+          <w:b/>
+          <w:bCs/>
+          <w:sz w:val="24"/>
+          <w:szCs w:val="24"/>
+        </w:rPr>
+      </w:pPr>
+      <w:r>
+        <w:rPr>
+          <w:rFonts w:ascii="Times New Roman" w:eastAsia="Times New Roman" w:hAnsi="Times New Roman" w:cs="Times New Roman"/>
+          <w:b/>
+          <w:bCs/>
+          <w:sz w:val="24"/>
+          <w:szCs w:val="24"/>
+        </w:rPr>
+        <w:t>C. Nâng cao Trải nghiệm Cốt lõi</w:t>
+      </w:r>
+    </w:p>
+    <w:p>
+      <w:pPr>
+        <w:numPr>
+          <w:ilvl w:val="0"/>
+          <w:numId w:val="12"/>
+        </w:numPr>
+        <w:spacing w:before="100" w:beforeAutospacing="1" w:after="100" w:afterAutospacing="1" w:line="240" w:lineRule="auto"/>
+        <w:rPr>
+          <w:rFonts w:ascii="Times New Roman" w:eastAsia="Times New Roman" w:hAnsi="Times New Roman" w:cs="Times New Roman"/>
+          <w:sz w:val="24"/>
+          <w:szCs w:val="24"/>
+        </w:rPr>
+      </w:pPr>
+      <w:r>
+        <w:rPr>
+          <w:rFonts w:ascii="Times New Roman" w:eastAsia="Times New Roman" w:hAnsi="Times New Roman" w:cs="Times New Roman"/>
+          <w:b/>
+          <w:bCs/>
+          <w:sz w:val="24"/>
+          <w:szCs w:val="24"/>
+        </w:rPr>
+        <w:t>Bộ lọc "Chỉ xem câu sai" trên trang kết quả:</w:t>
+      </w:r>
+    </w:p>
+    <w:p>
+      <w:pPr>
+        <w:numPr>
+          <w:ilvl w:val="1"/>
+          <w:numId w:val="12"/>
+        </w:numPr>
+        <w:spacing w:before="100" w:beforeAutospacing="1" w:after="100" w:afterAutospacing="1" w:line="240" w:lineRule="auto"/>
+        <w:rPr>
+          <w:rFonts w:ascii="Times New Roman" w:eastAsia="Times New Roman" w:hAnsi="Times New Roman" w:cs="Times New Roman"/>
+          <w:sz w:val="24"/>
+          <w:szCs w:val="24"/>
+        </w:rPr>
+      </w:pPr>
+      <w:r>
+        <w:rPr>
+          <w:rFonts w:ascii="Times New Roman" w:eastAsia="Times New Roman" w:hAnsi="Times New Roman" w:cs="Times New Roman"/>
+          <w:b/>
+          <w:bCs/>
+          <w:sz w:val="24"/>
+          <w:szCs w:val="24"/>
+        </w:rPr>
+        <w:t>Hiện tại:</w:t>
+      </w:r>
+      <w:r>
+        <w:rPr>
+          <w:rFonts w:ascii="Times New Roman" w:eastAsia="Times New Roman" w:hAnsi="Times New Roman" w:cs="Times New Roman"/>
+          <w:sz w:val="24"/>
+          <w:szCs w:val="24"/>
+        </w:rPr>
+        <w:t xml:space="preserve"> Trang kết quả (</w:t>
+      </w:r>
+      <w:r>
+        <w:rPr>
+          <w:rFonts w:ascii="Courier New" w:eastAsia="Times New Roman" w:hAnsi="Courier New" w:cs="Courier New"/>
+          <w:sz w:val="20"/>
+          <w:szCs w:val="20"/>
+        </w:rPr>
+        <w:t>attempt_result.html</w:t>
+      </w:r>
+      <w:r>
+        <w:rPr>
+          <w:rFonts w:ascii="Times New Roman" w:eastAsia="Times New Roman" w:hAnsi="Times New Roman" w:cs="Times New Roman"/>
+          <w:sz w:val="24"/>
+          <w:szCs w:val="24"/>
+        </w:rPr>
+        <w:t>) hiển thị tất cả các câu hỏi.</w:t>
+      </w:r>
+    </w:p>
+    <w:p>
+      <w:pPr>
+        <w:numPr>
+          <w:ilvl w:val="1"/>
+          <w:numId w:val="12"/>
+        </w:numPr>
+        <w:spacing w:before="100" w:beforeAutospacing="1" w:after="100" w:afterAutospacing="1" w:line="240" w:lineRule="auto"/>
+        <w:rPr>
+          <w:rFonts w:ascii="Times New Roman" w:eastAsia="Times New Roman" w:hAnsi="Times New Roman" w:cs="Times New Roman"/>
+          <w:sz w:val="24"/>
+          <w:szCs w:val="24"/>
+        </w:rPr>
+      </w:pPr>
+      <w:r>
+        <w:rPr>
+          <w:rFonts w:ascii="Times New Roman" w:eastAsia="Times New Roman" w:hAnsi="Times New Roman" w:cs="Times New Roman"/>
+          <w:b/>
+          <w:bCs/>
+          <w:sz w:val="24"/>
+          <w:szCs w:val="24"/>
+        </w:rPr>
+        <w:t>Ý tưởng:</w:t>
+      </w:r>
+      <w:r>
+        <w:rPr>
+          <w:rFonts w:ascii="Times New Roman" w:eastAsia="Times New Roman" w:hAnsi="Times New Roman" w:cs="Times New Roman"/>
+          <w:sz w:val="24"/>
+          <w:szCs w:val="24"/>
+        </w:rPr>
+        <w:t xml:space="preserve"> Thêm các nút lọc (ví dụ: "Tất cả", "Đúng", "Sai") ở đầu trang kết quả. Khi người dùng nhấn vào "Sai", trang sẽ chỉ hiển thị danh sách các câu hỏi mà họ đã trả lời sai.</w:t>
+      </w:r>
+    </w:p>
+    <w:p>
+      <w:pPr>
+        <w:numPr>
+          <w:ilvl w:val="1"/>
+          <w:numId w:val="12"/>
+        </w:numPr>
+        <w:spacing w:before="100" w:beforeAutospacing="1" w:after="100" w:afterAutospacing="1" w:line="240" w:lineRule="auto"/>
+        <w:rPr>
+          <w:rFonts w:ascii="Times New Roman" w:eastAsia="Times New Roman" w:hAnsi="Times New Roman" w:cs="Times New Roman"/>
+          <w:sz w:val="24"/>
+          <w:szCs w:val="24"/>
+        </w:rPr>
+      </w:pPr>
+      <w:r>
+        <w:rPr>
+          <w:rFonts w:ascii="Times New Roman" w:eastAsia="Times New Roman" w:hAnsi="Times New Roman" w:cs="Times New Roman"/>
+          <w:b/>
+          <w:bCs/>
+          <w:sz w:val="24"/>
+          <w:szCs w:val="24"/>
+        </w:rPr>
+        <w:t>Lợi ích:</w:t>
+      </w:r>
+      <w:r>
+        <w:rPr>
+          <w:rFonts w:ascii="Times New Roman" w:eastAsia="Times New Roman" w:hAnsi="Times New Roman" w:cs="Times New Roman"/>
+          <w:sz w:val="24"/>
+          <w:szCs w:val="24"/>
+        </w:rPr>
+        <w:t xml:space="preserve"> Một tính năng cực kỳ hữu ích cho việc học tập và ôn lại kiến thức. Người dùng có thể nhanh chóng tập trung vào những phần họ còn yếu.</w:t>
+      </w:r>
+    </w:p>
+    <w:p>
+      <w:pPr>
+        <w:numPr>
+          <w:ilvl w:val="0"/>
+          <w:numId w:val="12"/>
+        </w:numPr>
+        <w:spacing w:before="100" w:beforeAutospacing="1" w:after="100" w:afterAutospacing="1" w:line="240" w:lineRule="auto"/>
+        <w:rPr>
+          <w:rFonts w:ascii="Times New Roman" w:eastAsia="Times New Roman" w:hAnsi="Times New Roman" w:cs="Times New Roman"/>
+          <w:sz w:val="24"/>
+          <w:szCs w:val="24"/>
+        </w:rPr>
+      </w:pPr>
+      <w:r>
+        <w:rPr>
+          <w:rFonts w:ascii="Times New Roman" w:eastAsia="Times New Roman" w:hAnsi="Times New Roman" w:cs="Times New Roman"/>
+          <w:b/>
+          <w:bCs/>
+          <w:sz w:val="24"/>
+          <w:szCs w:val="24"/>
+        </w:rPr>
+        <w:t>Chế độ Tối/Sáng (Dark/Light Mode):</w:t>
+      </w:r>
+    </w:p>
+    <w:p>
+      <w:pPr>
+        <w:numPr>
+          <w:ilvl w:val="1"/>
+          <w:numId w:val="12"/>
+        </w:numPr>
+        <w:spacing w:before="100" w:beforeAutospacing="1" w:after="100" w:afterAutospacing="1" w:line="240" w:lineRule="auto"/>
+        <w:rPr>
+          <w:rFonts w:ascii="Times New Roman" w:eastAsia="Times New Roman" w:hAnsi="Times New Roman" w:cs="Times New Roman"/>
+          <w:sz w:val="24"/>
+          <w:szCs w:val="24"/>
+        </w:rPr>
+      </w:pPr>
+      <w:r>
+        <w:rPr>
+          <w:rFonts w:ascii="Times New Roman" w:eastAsia="Times New Roman" w:hAnsi="Times New Roman" w:cs="Times New Roman"/>
+          <w:b/>
+          <w:bCs/>
+          <w:sz w:val="24"/>
+          <w:szCs w:val="24"/>
+        </w:rPr>
+        <w:t>Hiện tại:</w:t>
+      </w:r>
+      <w:r>
+        <w:rPr>
+          <w:rFonts w:ascii="Times New Roman" w:eastAsia="Times New Roman" w:hAnsi="Times New Roman" w:cs="Times New Roman"/>
+          <w:sz w:val="24"/>
+          <w:szCs w:val="24"/>
+        </w:rPr>
+        <w:t xml:space="preserve"> Giao diện chỉ có một chế độ sáng.</w:t>
+      </w:r>
+    </w:p>
+    <w:p>
+      <w:pPr>
+        <w:numPr>
+          <w:ilvl w:val="1"/>
+          <w:numId w:val="12"/>
+        </w:numPr>
+        <w:spacing w:before="100" w:beforeAutospacing="1" w:after="100" w:afterAutospacing="1" w:line="240" w:lineRule="auto"/>
+        <w:rPr>
+          <w:rFonts w:ascii="Times New Roman" w:eastAsia="Times New Roman" w:hAnsi="Times New Roman" w:cs="Times New Roman"/>
+          <w:sz w:val="24"/>
+          <w:szCs w:val="24"/>
+        </w:rPr>
+      </w:pPr>
+      <w:r>
+        <w:rPr>
+          <w:rFonts w:ascii="Times New Roman" w:eastAsia="Times New Roman" w:hAnsi="Times New Roman" w:cs="Times New Roman"/>
+          <w:b/>
+          <w:bCs/>
+          <w:sz w:val="24"/>
+          <w:szCs w:val="24"/>
+        </w:rPr>
+        <w:t>Ý tưởng:</w:t>
+      </w:r>
+      <w:r>
+        <w:rPr>
+          <w:rFonts w:ascii="Times New Roman" w:eastAsia="Times New Roman" w:hAnsi="Times New Roman" w:cs="Times New Roman"/>
+          <w:sz w:val="24"/>
+          <w:szCs w:val="24"/>
+        </w:rPr>
+        <w:t xml:space="preserve"> Thêm một nút bấm (thường ở header hoặc sidebar) cho phép người dùng chuyển đổi giữa giao diện sáng và tối. Lựa chọn của người dùng sẽ được lưu lại trong trình duyệt cho các lần truy cập sau.</w:t>
+      </w:r>
+    </w:p>
+    <w:p>
+      <w:pPr>
+        <w:numPr>
+          <w:ilvl w:val="1"/>
+          <w:numId w:val="12"/>
+        </w:numPr>
+        <w:spacing w:before="100" w:beforeAutospacing="1" w:after="100" w:afterAutospacing="1" w:line="240" w:lineRule="auto"/>
+        <w:rPr>
+          <w:rFonts w:ascii="Times New Roman" w:eastAsia="Times New Roman" w:hAnsi="Times New Roman" w:cs="Times New Roman"/>
+          <w:sz w:val="24"/>
+          <w:szCs w:val="24"/>
+        </w:rPr>
+      </w:pPr>
+      <w:r>
+        <w:rPr>
+          <w:rFonts w:ascii="Times New Roman" w:eastAsia="Times New Roman" w:hAnsi="Times New Roman" w:cs="Times New Roman"/>
+          <w:b/>
+          <w:bCs/>
+          <w:sz w:val="24"/>
+          <w:szCs w:val="24"/>
+        </w:rPr>
+        <w:t>Lợi ích:</w:t>
+      </w:r>
+      <w:r>
+        <w:rPr>
+          <w:rFonts w:ascii="Times New Roman" w:eastAsia="Times New Roman" w:hAnsi="Times New Roman" w:cs="Times New Roman"/>
+          <w:sz w:val="24"/>
+          <w:szCs w:val="24"/>
+        </w:rPr>
+        <w:t xml:space="preserve"> Một tính năng rất phổ biến và được yêu thích. Nó không chỉ làm cho trang web trông "xịn" hơn mà còn giúp bảo vệ mắt người dùng khi sử dụng vào ban đêm.</w:t>
+      </w:r>
+    </w:p>
+    <w:p>
+      <w:pPr>
+        <w:spacing w:before="100" w:beforeAutospacing="1" w:after="100" w:afterAutospacing="1" w:line="240" w:lineRule="auto"/>
+        <w:jc w:val="both"/>
+        <w:rPr>
+          <w:rFonts w:ascii="Times New Roman" w:eastAsia="Times New Roman" w:hAnsi="Times New Roman" w:cs="Times New Roman"/>
+          <w:sz w:val="28"/>
+          <w:szCs w:val="28"/>
+        </w:rPr>
+      </w:pPr>
       <w:bookmarkStart w:id="0" w:name="_GoBack"/>
       <w:bookmarkEnd w:id="0"/>
-      <w:r>
-        <w:rPr>
-          <w:rFonts w:ascii="Times New Roman" w:eastAsia="Times New Roman" w:hAnsi="Times New Roman" w:cs="Times New Roman"/>
-          <w:sz w:val="28"/>
-          <w:szCs w:val="28"/>
-        </w:rPr>
-        <w:t xml:space="preserve">, với các cài đặt bảo mật cho môi trường production </w:t>
-      </w:r>
-      <w:r>
-        <w:rPr>
-          <w:rFonts w:ascii="Times New Roman" w:eastAsia="Times New Roman" w:hAnsi="Times New Roman" w:cs="Times New Roman"/>
-          <w:sz w:val="28"/>
-          <w:szCs w:val="28"/>
-        </w:rPr>
-        <w:lastRenderedPageBreak/>
-        <w:t>(DEBUG=False, ALLOWED_HOSTS, SECRET_KEY được quản lý bằng biến môi trường).</w:t>
-      </w:r>
-    </w:p>
-    <w:p>
-      <w:pPr>
-        <w:spacing w:before="100" w:beforeAutospacing="1" w:after="100" w:afterAutospacing="1" w:line="240" w:lineRule="auto"/>
-        <w:jc w:val="both"/>
-        <w:outlineLvl w:val="2"/>
-        <w:rPr>
-          <w:rFonts w:ascii="Times New Roman" w:eastAsia="Times New Roman" w:hAnsi="Times New Roman" w:cs="Times New Roman"/>
-          <w:b/>
-          <w:bCs/>
-          <w:sz w:val="28"/>
-          <w:szCs w:val="28"/>
-        </w:rPr>
-      </w:pPr>
-      <w:r>
-        <w:rPr>
-          <w:rFonts w:ascii="Times New Roman" w:eastAsia="Times New Roman" w:hAnsi="Times New Roman" w:cs="Times New Roman"/>
-          <w:b/>
-          <w:bCs/>
-          <w:sz w:val="28"/>
-          <w:szCs w:val="28"/>
-        </w:rPr>
-        <w:t>III. Quy trình Làm việc</w:t>
-      </w:r>
-    </w:p>
-    <w:p>
-      <w:pPr>
-        <w:spacing w:before="100" w:beforeAutospacing="1" w:after="100" w:afterAutospacing="1" w:line="240" w:lineRule="auto"/>
-        <w:jc w:val="both"/>
-        <w:rPr>
-          <w:rFonts w:ascii="Times New Roman" w:eastAsia="Times New Roman" w:hAnsi="Times New Roman" w:cs="Times New Roman"/>
-          <w:sz w:val="28"/>
-          <w:szCs w:val="28"/>
-        </w:rPr>
-      </w:pPr>
-      <w:r>
-        <w:rPr>
-          <w:rFonts w:ascii="Times New Roman" w:eastAsia="Times New Roman" w:hAnsi="Times New Roman" w:cs="Times New Roman"/>
-          <w:sz w:val="28"/>
-          <w:szCs w:val="28"/>
-        </w:rPr>
-        <w:t xml:space="preserve">Dự án tuân thủ quy trình làm việc chuyên nghiệp: </w:t>
-      </w:r>
-      <w:r>
-        <w:rPr>
-          <w:rFonts w:ascii="Times New Roman" w:eastAsia="Times New Roman" w:hAnsi="Times New Roman" w:cs="Times New Roman"/>
-          <w:b/>
-          <w:bCs/>
-          <w:sz w:val="28"/>
-          <w:szCs w:val="28"/>
-        </w:rPr>
-        <w:t>Local (máy cá nhân) -&gt; Git/GitHub -&gt; PythonAnywhere (Production)</w:t>
-      </w:r>
-      <w:r>
-        <w:rPr>
-          <w:rFonts w:ascii="Times New Roman" w:eastAsia="Times New Roman" w:hAnsi="Times New Roman" w:cs="Times New Roman"/>
-          <w:sz w:val="28"/>
-          <w:szCs w:val="28"/>
-        </w:rPr>
-        <w:t xml:space="preserve"> Mọi thay đổi đều được thực hiện và kiểm thử ở local trước, sau đó được đẩy lên kho chứa GitHub, và cuối cùng được triển khai lên server bằng lệnh git pull.</w:t>
-      </w:r>
     </w:p>
     <w:p>
       <w:pPr>
@@ -2465,6 +3503,240 @@
     </w:lvl>
   </w:abstractNum>
   <w:abstractNum w:abstractNumId="3" w15:restartNumberingAfterBreak="0">
+    <w:nsid w:val="212D6695"/>
+    <w:multiLevelType w:val="multilevel"/>
+    <w:tmpl w:val="7EDC2A62"/>
+    <w:lvl w:ilvl="0">
+      <w:start w:val="4"/>
+      <w:numFmt w:val="decimal"/>
+      <w:lvlText w:val="%1."/>
+      <w:lvlJc w:val="left"/>
+      <w:pPr>
+        <w:tabs>
+          <w:tab w:val="num" w:pos="720"/>
+        </w:tabs>
+        <w:ind w:left="720" w:hanging="360"/>
+      </w:pPr>
+    </w:lvl>
+    <w:lvl w:ilvl="1">
+      <w:start w:val="1"/>
+      <w:numFmt w:val="bullet"/>
+      <w:lvlText w:val="o"/>
+      <w:lvlJc w:val="left"/>
+      <w:pPr>
+        <w:tabs>
+          <w:tab w:val="num" w:pos="1440"/>
+        </w:tabs>
+        <w:ind w:left="1440" w:hanging="360"/>
+      </w:pPr>
+      <w:rPr>
+        <w:rFonts w:ascii="Courier New" w:hAnsi="Courier New" w:hint="default"/>
+        <w:sz w:val="20"/>
+      </w:rPr>
+    </w:lvl>
+    <w:lvl w:ilvl="2" w:tentative="1">
+      <w:start w:val="1"/>
+      <w:numFmt w:val="decimal"/>
+      <w:lvlText w:val="%3."/>
+      <w:lvlJc w:val="left"/>
+      <w:pPr>
+        <w:tabs>
+          <w:tab w:val="num" w:pos="2160"/>
+        </w:tabs>
+        <w:ind w:left="2160" w:hanging="360"/>
+      </w:pPr>
+    </w:lvl>
+    <w:lvl w:ilvl="3" w:tentative="1">
+      <w:start w:val="1"/>
+      <w:numFmt w:val="decimal"/>
+      <w:lvlText w:val="%4."/>
+      <w:lvlJc w:val="left"/>
+      <w:pPr>
+        <w:tabs>
+          <w:tab w:val="num" w:pos="2880"/>
+        </w:tabs>
+        <w:ind w:left="2880" w:hanging="360"/>
+      </w:pPr>
+    </w:lvl>
+    <w:lvl w:ilvl="4" w:tentative="1">
+      <w:start w:val="1"/>
+      <w:numFmt w:val="decimal"/>
+      <w:lvlText w:val="%5."/>
+      <w:lvlJc w:val="left"/>
+      <w:pPr>
+        <w:tabs>
+          <w:tab w:val="num" w:pos="3600"/>
+        </w:tabs>
+        <w:ind w:left="3600" w:hanging="360"/>
+      </w:pPr>
+    </w:lvl>
+    <w:lvl w:ilvl="5" w:tentative="1">
+      <w:start w:val="1"/>
+      <w:numFmt w:val="decimal"/>
+      <w:lvlText w:val="%6."/>
+      <w:lvlJc w:val="left"/>
+      <w:pPr>
+        <w:tabs>
+          <w:tab w:val="num" w:pos="4320"/>
+        </w:tabs>
+        <w:ind w:left="4320" w:hanging="360"/>
+      </w:pPr>
+    </w:lvl>
+    <w:lvl w:ilvl="6" w:tentative="1">
+      <w:start w:val="1"/>
+      <w:numFmt w:val="decimal"/>
+      <w:lvlText w:val="%7."/>
+      <w:lvlJc w:val="left"/>
+      <w:pPr>
+        <w:tabs>
+          <w:tab w:val="num" w:pos="5040"/>
+        </w:tabs>
+        <w:ind w:left="5040" w:hanging="360"/>
+      </w:pPr>
+    </w:lvl>
+    <w:lvl w:ilvl="7" w:tentative="1">
+      <w:start w:val="1"/>
+      <w:numFmt w:val="decimal"/>
+      <w:lvlText w:val="%8."/>
+      <w:lvlJc w:val="left"/>
+      <w:pPr>
+        <w:tabs>
+          <w:tab w:val="num" w:pos="5760"/>
+        </w:tabs>
+        <w:ind w:left="5760" w:hanging="360"/>
+      </w:pPr>
+    </w:lvl>
+    <w:lvl w:ilvl="8" w:tentative="1">
+      <w:start w:val="1"/>
+      <w:numFmt w:val="decimal"/>
+      <w:lvlText w:val="%9."/>
+      <w:lvlJc w:val="left"/>
+      <w:pPr>
+        <w:tabs>
+          <w:tab w:val="num" w:pos="6480"/>
+        </w:tabs>
+        <w:ind w:left="6480" w:hanging="360"/>
+      </w:pPr>
+    </w:lvl>
+  </w:abstractNum>
+  <w:abstractNum w:abstractNumId="4" w15:restartNumberingAfterBreak="0">
+    <w:nsid w:val="27646442"/>
+    <w:multiLevelType w:val="multilevel"/>
+    <w:tmpl w:val="123870F2"/>
+    <w:lvl w:ilvl="0">
+      <w:start w:val="6"/>
+      <w:numFmt w:val="decimal"/>
+      <w:lvlText w:val="%1."/>
+      <w:lvlJc w:val="left"/>
+      <w:pPr>
+        <w:tabs>
+          <w:tab w:val="num" w:pos="720"/>
+        </w:tabs>
+        <w:ind w:left="720" w:hanging="360"/>
+      </w:pPr>
+    </w:lvl>
+    <w:lvl w:ilvl="1">
+      <w:start w:val="1"/>
+      <w:numFmt w:val="bullet"/>
+      <w:lvlText w:val="o"/>
+      <w:lvlJc w:val="left"/>
+      <w:pPr>
+        <w:tabs>
+          <w:tab w:val="num" w:pos="1440"/>
+        </w:tabs>
+        <w:ind w:left="1440" w:hanging="360"/>
+      </w:pPr>
+      <w:rPr>
+        <w:rFonts w:ascii="Courier New" w:hAnsi="Courier New" w:hint="default"/>
+        <w:sz w:val="20"/>
+      </w:rPr>
+    </w:lvl>
+    <w:lvl w:ilvl="2" w:tentative="1">
+      <w:start w:val="1"/>
+      <w:numFmt w:val="decimal"/>
+      <w:lvlText w:val="%3."/>
+      <w:lvlJc w:val="left"/>
+      <w:pPr>
+        <w:tabs>
+          <w:tab w:val="num" w:pos="2160"/>
+        </w:tabs>
+        <w:ind w:left="2160" w:hanging="360"/>
+      </w:pPr>
+    </w:lvl>
+    <w:lvl w:ilvl="3" w:tentative="1">
+      <w:start w:val="1"/>
+      <w:numFmt w:val="decimal"/>
+      <w:lvlText w:val="%4."/>
+      <w:lvlJc w:val="left"/>
+      <w:pPr>
+        <w:tabs>
+          <w:tab w:val="num" w:pos="2880"/>
+        </w:tabs>
+        <w:ind w:left="2880" w:hanging="360"/>
+      </w:pPr>
+    </w:lvl>
+    <w:lvl w:ilvl="4" w:tentative="1">
+      <w:start w:val="1"/>
+      <w:numFmt w:val="decimal"/>
+      <w:lvlText w:val="%5."/>
+      <w:lvlJc w:val="left"/>
+      <w:pPr>
+        <w:tabs>
+          <w:tab w:val="num" w:pos="3600"/>
+        </w:tabs>
+        <w:ind w:left="3600" w:hanging="360"/>
+      </w:pPr>
+    </w:lvl>
+    <w:lvl w:ilvl="5" w:tentative="1">
+      <w:start w:val="1"/>
+      <w:numFmt w:val="decimal"/>
+      <w:lvlText w:val="%6."/>
+      <w:lvlJc w:val="left"/>
+      <w:pPr>
+        <w:tabs>
+          <w:tab w:val="num" w:pos="4320"/>
+        </w:tabs>
+        <w:ind w:left="4320" w:hanging="360"/>
+      </w:pPr>
+    </w:lvl>
+    <w:lvl w:ilvl="6" w:tentative="1">
+      <w:start w:val="1"/>
+      <w:numFmt w:val="decimal"/>
+      <w:lvlText w:val="%7."/>
+      <w:lvlJc w:val="left"/>
+      <w:pPr>
+        <w:tabs>
+          <w:tab w:val="num" w:pos="5040"/>
+        </w:tabs>
+        <w:ind w:left="5040" w:hanging="360"/>
+      </w:pPr>
+    </w:lvl>
+    <w:lvl w:ilvl="7" w:tentative="1">
+      <w:start w:val="1"/>
+      <w:numFmt w:val="decimal"/>
+      <w:lvlText w:val="%8."/>
+      <w:lvlJc w:val="left"/>
+      <w:pPr>
+        <w:tabs>
+          <w:tab w:val="num" w:pos="5760"/>
+        </w:tabs>
+        <w:ind w:left="5760" w:hanging="360"/>
+      </w:pPr>
+    </w:lvl>
+    <w:lvl w:ilvl="8" w:tentative="1">
+      <w:start w:val="1"/>
+      <w:numFmt w:val="decimal"/>
+      <w:lvlText w:val="%9."/>
+      <w:lvlJc w:val="left"/>
+      <w:pPr>
+        <w:tabs>
+          <w:tab w:val="num" w:pos="6480"/>
+        </w:tabs>
+        <w:ind w:left="6480" w:hanging="360"/>
+      </w:pPr>
+    </w:lvl>
+  </w:abstractNum>
+  <w:abstractNum w:abstractNumId="5" w15:restartNumberingAfterBreak="0">
     <w:nsid w:val="3B364D2D"/>
     <w:multiLevelType w:val="hybridMultilevel"/>
     <w:tmpl w:val="8214D288"/>
@@ -2579,7 +3851,7 @@
       </w:rPr>
     </w:lvl>
   </w:abstractNum>
-  <w:abstractNum w:abstractNumId="4" w15:restartNumberingAfterBreak="0">
+  <w:abstractNum w:abstractNumId="6" w15:restartNumberingAfterBreak="0">
     <w:nsid w:val="3C486157"/>
     <w:multiLevelType w:val="multilevel"/>
     <w:tmpl w:val="145C6FA8"/>
@@ -2728,7 +4000,7 @@
       </w:rPr>
     </w:lvl>
   </w:abstractNum>
-  <w:abstractNum w:abstractNumId="5" w15:restartNumberingAfterBreak="0">
+  <w:abstractNum w:abstractNumId="7" w15:restartNumberingAfterBreak="0">
     <w:nsid w:val="4A8A4AB9"/>
     <w:multiLevelType w:val="hybridMultilevel"/>
     <w:tmpl w:val="EE58386A"/>
@@ -2849,7 +4121,7 @@
       </w:rPr>
     </w:lvl>
   </w:abstractNum>
-  <w:abstractNum w:abstractNumId="6" w15:restartNumberingAfterBreak="0">
+  <w:abstractNum w:abstractNumId="8" w15:restartNumberingAfterBreak="0">
     <w:nsid w:val="58922CA6"/>
     <w:multiLevelType w:val="multilevel"/>
     <w:tmpl w:val="4E5A6108"/>
@@ -2998,7 +4270,7 @@
       </w:rPr>
     </w:lvl>
   </w:abstractNum>
-  <w:abstractNum w:abstractNumId="7" w15:restartNumberingAfterBreak="0">
+  <w:abstractNum w:abstractNumId="9" w15:restartNumberingAfterBreak="0">
     <w:nsid w:val="596C521E"/>
     <w:multiLevelType w:val="multilevel"/>
     <w:tmpl w:val="07C0943A"/>
@@ -3147,7 +4419,7 @@
       </w:rPr>
     </w:lvl>
   </w:abstractNum>
-  <w:abstractNum w:abstractNumId="8" w15:restartNumberingAfterBreak="0">
+  <w:abstractNum w:abstractNumId="10" w15:restartNumberingAfterBreak="0">
     <w:nsid w:val="65EC6326"/>
     <w:multiLevelType w:val="multilevel"/>
     <w:tmpl w:val="EA6A6956"/>
@@ -3296,14 +4568,135 @@
       </w:rPr>
     </w:lvl>
   </w:abstractNum>
+  <w:abstractNum w:abstractNumId="11" w15:restartNumberingAfterBreak="0">
+    <w:nsid w:val="6EDC4768"/>
+    <w:multiLevelType w:val="multilevel"/>
+    <w:tmpl w:val="6ADE4E5A"/>
+    <w:lvl w:ilvl="0">
+      <w:start w:val="1"/>
+      <w:numFmt w:val="decimal"/>
+      <w:lvlText w:val="%1."/>
+      <w:lvlJc w:val="left"/>
+      <w:pPr>
+        <w:tabs>
+          <w:tab w:val="num" w:pos="720"/>
+        </w:tabs>
+        <w:ind w:left="720" w:hanging="360"/>
+      </w:pPr>
+    </w:lvl>
+    <w:lvl w:ilvl="1">
+      <w:start w:val="1"/>
+      <w:numFmt w:val="bullet"/>
+      <w:lvlText w:val="o"/>
+      <w:lvlJc w:val="left"/>
+      <w:pPr>
+        <w:tabs>
+          <w:tab w:val="num" w:pos="1440"/>
+        </w:tabs>
+        <w:ind w:left="1440" w:hanging="360"/>
+      </w:pPr>
+      <w:rPr>
+        <w:rFonts w:ascii="Courier New" w:hAnsi="Courier New" w:hint="default"/>
+        <w:sz w:val="20"/>
+      </w:rPr>
+    </w:lvl>
+    <w:lvl w:ilvl="2">
+      <w:start w:val="1"/>
+      <w:numFmt w:val="bullet"/>
+      <w:lvlText w:val=""/>
+      <w:lvlJc w:val="left"/>
+      <w:pPr>
+        <w:tabs>
+          <w:tab w:val="num" w:pos="2160"/>
+        </w:tabs>
+        <w:ind w:left="2160" w:hanging="360"/>
+      </w:pPr>
+      <w:rPr>
+        <w:rFonts w:ascii="Wingdings" w:hAnsi="Wingdings" w:hint="default"/>
+        <w:sz w:val="20"/>
+      </w:rPr>
+    </w:lvl>
+    <w:lvl w:ilvl="3" w:tentative="1">
+      <w:start w:val="1"/>
+      <w:numFmt w:val="decimal"/>
+      <w:lvlText w:val="%4."/>
+      <w:lvlJc w:val="left"/>
+      <w:pPr>
+        <w:tabs>
+          <w:tab w:val="num" w:pos="2880"/>
+        </w:tabs>
+        <w:ind w:left="2880" w:hanging="360"/>
+      </w:pPr>
+    </w:lvl>
+    <w:lvl w:ilvl="4" w:tentative="1">
+      <w:start w:val="1"/>
+      <w:numFmt w:val="decimal"/>
+      <w:lvlText w:val="%5."/>
+      <w:lvlJc w:val="left"/>
+      <w:pPr>
+        <w:tabs>
+          <w:tab w:val="num" w:pos="3600"/>
+        </w:tabs>
+        <w:ind w:left="3600" w:hanging="360"/>
+      </w:pPr>
+    </w:lvl>
+    <w:lvl w:ilvl="5" w:tentative="1">
+      <w:start w:val="1"/>
+      <w:numFmt w:val="decimal"/>
+      <w:lvlText w:val="%6."/>
+      <w:lvlJc w:val="left"/>
+      <w:pPr>
+        <w:tabs>
+          <w:tab w:val="num" w:pos="4320"/>
+        </w:tabs>
+        <w:ind w:left="4320" w:hanging="360"/>
+      </w:pPr>
+    </w:lvl>
+    <w:lvl w:ilvl="6" w:tentative="1">
+      <w:start w:val="1"/>
+      <w:numFmt w:val="decimal"/>
+      <w:lvlText w:val="%7."/>
+      <w:lvlJc w:val="left"/>
+      <w:pPr>
+        <w:tabs>
+          <w:tab w:val="num" w:pos="5040"/>
+        </w:tabs>
+        <w:ind w:left="5040" w:hanging="360"/>
+      </w:pPr>
+    </w:lvl>
+    <w:lvl w:ilvl="7" w:tentative="1">
+      <w:start w:val="1"/>
+      <w:numFmt w:val="decimal"/>
+      <w:lvlText w:val="%8."/>
+      <w:lvlJc w:val="left"/>
+      <w:pPr>
+        <w:tabs>
+          <w:tab w:val="num" w:pos="5760"/>
+        </w:tabs>
+        <w:ind w:left="5760" w:hanging="360"/>
+      </w:pPr>
+    </w:lvl>
+    <w:lvl w:ilvl="8" w:tentative="1">
+      <w:start w:val="1"/>
+      <w:numFmt w:val="decimal"/>
+      <w:lvlText w:val="%9."/>
+      <w:lvlJc w:val="left"/>
+      <w:pPr>
+        <w:tabs>
+          <w:tab w:val="num" w:pos="6480"/>
+        </w:tabs>
+        <w:ind w:left="6480" w:hanging="360"/>
+      </w:pPr>
+    </w:lvl>
+  </w:abstractNum>
   <w:num w:numId="1">
-    <w:abstractNumId w:val="3"/>
+    <w:abstractNumId w:val="5"/>
   </w:num>
   <w:num w:numId="2">
-    <w:abstractNumId w:val="5"/>
+    <w:abstractNumId w:val="7"/>
   </w:num>
   <w:num w:numId="3">
-    <w:abstractNumId w:val="4"/>
+    <w:abstractNumId w:val="6"/>
   </w:num>
   <w:num w:numId="4">
     <w:abstractNumId w:val="1"/>
@@ -3312,16 +4705,25 @@
     <w:abstractNumId w:val="2"/>
   </w:num>
   <w:num w:numId="6">
-    <w:abstractNumId w:val="7"/>
+    <w:abstractNumId w:val="9"/>
   </w:num>
   <w:num w:numId="7">
     <w:abstractNumId w:val="0"/>
   </w:num>
   <w:num w:numId="8">
-    <w:abstractNumId w:val="6"/>
+    <w:abstractNumId w:val="8"/>
   </w:num>
   <w:num w:numId="9">
-    <w:abstractNumId w:val="8"/>
+    <w:abstractNumId w:val="10"/>
+  </w:num>
+  <w:num w:numId="10">
+    <w:abstractNumId w:val="11"/>
+  </w:num>
+  <w:num w:numId="11">
+    <w:abstractNumId w:val="3"/>
+  </w:num>
+  <w:num w:numId="12">
+    <w:abstractNumId w:val="4"/>
   </w:num>
 </w:numbering>
 </file>
@@ -4164,6 +5566,17 @@
       <w:szCs w:val="20"/>
     </w:rPr>
   </w:style>
+  <w:style w:type="character" w:styleId="Emphasis">
+    <w:name w:val="Emphasis"/>
+    <w:basedOn w:val="DefaultParagraphFont"/>
+    <w:uiPriority w:val="20"/>
+    <w:qFormat/>
+    <w:rsid w:val="001A3DA9"/>
+    <w:rPr>
+      <w:i/>
+      <w:iCs/>
+    </w:rPr>
+  </w:style>
 </w:styles>
 </file>
 

</xml_diff>